<commit_message>
Task 6 and 7 improvements
</commit_message>
<xml_diff>
--- a/jmeter_tasks/task7/BE_task7.docx
+++ b/jmeter_tasks/task7/BE_task7.docx
@@ -627,6 +627,7 @@
         </w:rPr>
         <w:t>capacity point and held with expected application and unexpected “</w:t>
       </w:r>
+      <w:proofErr w:type="spellStart"/>
       <w:r>
         <w:rPr>
           <w:rFonts w:ascii="Times New Roman" w:hAnsi="Times New Roman" w:cs="Times New Roman"/>
@@ -635,6 +636,7 @@
         </w:rPr>
         <w:t>java.net.BindException</w:t>
       </w:r>
+      <w:proofErr w:type="spellEnd"/>
       <w:r>
         <w:rPr>
           <w:rFonts w:ascii="Times New Roman" w:hAnsi="Times New Roman" w:cs="Times New Roman"/>
@@ -3473,40 +3475,7 @@
           <w:szCs w:val="28"/>
           <w:bdr w:val="none" w:sz="0" w:space="0" w:color="auto" w:frame="1"/>
         </w:rPr>
-        <w:t>Admin script</w:t>
-      </w:r>
-      <w:r>
-        <w:rPr>
-          <w:rStyle w:val="normaltextrun"/>
-          <w:rFonts w:ascii="Times New Roman" w:hAnsi="Times New Roman" w:cs="Times New Roman"/>
-          <w:color w:val="000000"/>
-          <w:sz w:val="28"/>
-          <w:szCs w:val="28"/>
-          <w:bdr w:val="none" w:sz="0" w:space="0" w:color="auto" w:frame="1"/>
-        </w:rPr>
-        <w:t xml:space="preserve"> (left), </w:t>
-      </w:r>
-      <w:r>
-        <w:rPr>
-          <w:rStyle w:val="normaltextrun"/>
-          <w:rFonts w:ascii="Times New Roman" w:hAnsi="Times New Roman" w:cs="Times New Roman"/>
-          <w:color w:val="000000"/>
-          <w:sz w:val="28"/>
-          <w:szCs w:val="28"/>
-          <w:bdr w:val="none" w:sz="0" w:space="0" w:color="auto" w:frame="1"/>
-        </w:rPr>
-        <w:t>Editor script</w:t>
-      </w:r>
-      <w:r>
-        <w:rPr>
-          <w:rStyle w:val="normaltextrun"/>
-          <w:rFonts w:ascii="Times New Roman" w:hAnsi="Times New Roman" w:cs="Times New Roman"/>
-          <w:color w:val="000000"/>
-          <w:sz w:val="28"/>
-          <w:szCs w:val="28"/>
-          <w:bdr w:val="none" w:sz="0" w:space="0" w:color="auto" w:frame="1"/>
-        </w:rPr>
-        <w:t xml:space="preserve"> (right)</w:t>
+        <w:t>Admin script (left), Editor script (right)</w:t>
       </w:r>
     </w:p>
     <w:p>
@@ -3735,6 +3704,7 @@
       <w:r>
         <w:rPr>
           <w:rFonts w:ascii="Times New Roman" w:hAnsi="Times New Roman" w:cs="Times New Roman"/>
+          <w:noProof/>
           <w:sz w:val="28"/>
           <w:szCs w:val="28"/>
         </w:rPr>
@@ -3805,6 +3775,7 @@
       <w:r>
         <w:rPr>
           <w:rFonts w:ascii="Times New Roman" w:hAnsi="Times New Roman" w:cs="Times New Roman"/>
+          <w:noProof/>
           <w:sz w:val="28"/>
           <w:szCs w:val="28"/>
         </w:rPr>
@@ -3875,6 +3846,7 @@
       <w:r>
         <w:rPr>
           <w:rFonts w:ascii="Times New Roman" w:hAnsi="Times New Roman" w:cs="Times New Roman"/>
+          <w:noProof/>
           <w:sz w:val="28"/>
           <w:szCs w:val="28"/>
         </w:rPr>
@@ -3930,15 +3902,7 @@
           <w:sz w:val="28"/>
           <w:szCs w:val="28"/>
         </w:rPr>
-        <w:t>A</w:t>
-      </w:r>
-      <w:r>
-        <w:rPr>
-          <w:rFonts w:ascii="Times New Roman" w:hAnsi="Times New Roman" w:cs="Times New Roman"/>
-          <w:sz w:val="28"/>
-          <w:szCs w:val="28"/>
-        </w:rPr>
-        <w:t>ctive threads/errors/throughput</w:t>
+        <w:t>Active threads/errors/throughput</w:t>
       </w:r>
     </w:p>
     <w:p>
@@ -3953,6 +3917,7 @@
       <w:r>
         <w:rPr>
           <w:rFonts w:ascii="Times New Roman" w:hAnsi="Times New Roman" w:cs="Times New Roman"/>
+          <w:noProof/>
           <w:sz w:val="28"/>
           <w:szCs w:val="28"/>
         </w:rPr>
@@ -4163,6 +4128,7 @@
       <w:r>
         <w:rPr>
           <w:rFonts w:ascii="Times New Roman" w:hAnsi="Times New Roman" w:cs="Times New Roman"/>
+          <w:noProof/>
           <w:sz w:val="28"/>
           <w:szCs w:val="28"/>
         </w:rPr>
@@ -4315,6 +4281,7 @@
       <w:r>
         <w:rPr>
           <w:rFonts w:ascii="Times New Roman" w:hAnsi="Times New Roman" w:cs="Times New Roman"/>
+          <w:noProof/>
           <w:sz w:val="28"/>
           <w:szCs w:val="28"/>
         </w:rPr>
@@ -4370,39 +4337,7 @@
           <w:sz w:val="28"/>
           <w:szCs w:val="28"/>
         </w:rPr>
-        <w:t>Active threads/errors/throughput</w:t>
-      </w:r>
-      <w:r>
-        <w:rPr>
-          <w:rFonts w:ascii="Times New Roman" w:hAnsi="Times New Roman" w:cs="Times New Roman"/>
-          <w:sz w:val="28"/>
-          <w:szCs w:val="28"/>
-        </w:rPr>
-        <w:t xml:space="preserve">. </w:t>
-      </w:r>
-      <w:r>
-        <w:rPr>
-          <w:rFonts w:ascii="Times New Roman" w:hAnsi="Times New Roman" w:cs="Times New Roman"/>
-          <w:sz w:val="28"/>
-          <w:szCs w:val="28"/>
-        </w:rPr>
-        <w:t>X-capacity point (</w:t>
-      </w:r>
-      <w:r>
-        <w:rPr>
-          <w:rFonts w:ascii="Times New Roman" w:hAnsi="Times New Roman" w:cs="Times New Roman"/>
-          <w:sz w:val="28"/>
-          <w:szCs w:val="28"/>
-        </w:rPr>
-        <w:t>142</w:t>
-      </w:r>
-      <w:r>
-        <w:rPr>
-          <w:rFonts w:ascii="Times New Roman" w:hAnsi="Times New Roman" w:cs="Times New Roman"/>
-          <w:sz w:val="28"/>
-          <w:szCs w:val="28"/>
-        </w:rPr>
-        <w:t xml:space="preserve"> users)</w:t>
+        <w:t>Active threads/errors/throughput. X-capacity point (142 users)</w:t>
       </w:r>
     </w:p>
     <w:p>
@@ -4427,6 +4362,7 @@
       <w:r>
         <w:rPr>
           <w:rFonts w:ascii="Times New Roman" w:hAnsi="Times New Roman" w:cs="Times New Roman"/>
+          <w:noProof/>
           <w:sz w:val="28"/>
           <w:szCs w:val="28"/>
         </w:rPr>
@@ -4529,6 +4465,7 @@
       <w:r>
         <w:rPr>
           <w:rFonts w:ascii="Times New Roman" w:hAnsi="Times New Roman" w:cs="Times New Roman"/>
+          <w:noProof/>
           <w:sz w:val="28"/>
           <w:szCs w:val="28"/>
         </w:rPr>
@@ -5231,58 +5168,82 @@
           <w:sz w:val="28"/>
           <w:szCs w:val="28"/>
         </w:rPr>
-        <w:t xml:space="preserve"> the result of this test was fond out that 2 users in admin mode and 2 users in editor mode approximately equivalent to 40 users in anonymous mode because such heavy actions as open Admin page, Delete user</w:t>
-      </w:r>
-      <w:r>
-        <w:rPr>
-          <w:rFonts w:ascii="Times New Roman" w:hAnsi="Times New Roman" w:cs="Times New Roman"/>
-          <w:sz w:val="28"/>
-          <w:szCs w:val="28"/>
-        </w:rPr>
-        <w:t xml:space="preserve"> and </w:t>
-      </w:r>
-      <w:r>
-        <w:rPr>
-          <w:rFonts w:ascii="Times New Roman" w:hAnsi="Times New Roman" w:cs="Times New Roman"/>
-          <w:sz w:val="28"/>
-          <w:szCs w:val="28"/>
-        </w:rPr>
-        <w:t>Edit post</w:t>
-      </w:r>
-      <w:r>
-        <w:rPr>
-          <w:rFonts w:ascii="Times New Roman" w:hAnsi="Times New Roman" w:cs="Times New Roman"/>
-          <w:sz w:val="28"/>
-          <w:szCs w:val="28"/>
-        </w:rPr>
-        <w:t xml:space="preserve"> are present in our test and probably cookie size for these </w:t>
-      </w:r>
-      <w:r>
-        <w:rPr>
-          <w:rFonts w:ascii="Times New Roman" w:hAnsi="Times New Roman" w:cs="Times New Roman"/>
-          <w:sz w:val="28"/>
-          <w:szCs w:val="28"/>
-        </w:rPr>
-        <w:t>logged in</w:t>
-      </w:r>
-      <w:r>
-        <w:rPr>
-          <w:rFonts w:ascii="Times New Roman" w:hAnsi="Times New Roman" w:cs="Times New Roman"/>
-          <w:sz w:val="28"/>
-          <w:szCs w:val="28"/>
-        </w:rPr>
-        <w:t xml:space="preserve"> users makes some additional load on application</w:t>
-      </w:r>
-      <w:r>
-        <w:rPr>
-          <w:rFonts w:ascii="Times New Roman" w:hAnsi="Times New Roman" w:cs="Times New Roman"/>
-          <w:sz w:val="28"/>
-          <w:szCs w:val="28"/>
-        </w:rPr>
-        <w:t>.</w:t>
+        <w:t xml:space="preserve"> the result of this test was fo</w:t>
+      </w:r>
+      <w:r>
+        <w:rPr>
+          <w:rFonts w:ascii="Times New Roman" w:hAnsi="Times New Roman" w:cs="Times New Roman"/>
+          <w:sz w:val="28"/>
+          <w:szCs w:val="28"/>
+        </w:rPr>
+        <w:t>u</w:t>
+      </w:r>
+      <w:r>
+        <w:rPr>
+          <w:rFonts w:ascii="Times New Roman" w:hAnsi="Times New Roman" w:cs="Times New Roman"/>
+          <w:sz w:val="28"/>
+          <w:szCs w:val="28"/>
+        </w:rPr>
+        <w:t>nd out that 2 users in admin mode and 2 users in editor mode approximately equivalent to 4</w:t>
       </w:r>
       <w:bookmarkStart w:id="0" w:name="_GoBack"/>
       <w:bookmarkEnd w:id="0"/>
+      <w:r>
+        <w:rPr>
+          <w:rFonts w:ascii="Times New Roman" w:hAnsi="Times New Roman" w:cs="Times New Roman"/>
+          <w:sz w:val="28"/>
+          <w:szCs w:val="28"/>
+        </w:rPr>
+        <w:t>0 users in anonymous mode because such heavy actions as open Admin page, Delete user</w:t>
+      </w:r>
+      <w:r>
+        <w:rPr>
+          <w:rFonts w:ascii="Times New Roman" w:hAnsi="Times New Roman" w:cs="Times New Roman"/>
+          <w:sz w:val="28"/>
+          <w:szCs w:val="28"/>
+        </w:rPr>
+        <w:t xml:space="preserve"> and </w:t>
+      </w:r>
+      <w:r>
+        <w:rPr>
+          <w:rFonts w:ascii="Times New Roman" w:hAnsi="Times New Roman" w:cs="Times New Roman"/>
+          <w:sz w:val="28"/>
+          <w:szCs w:val="28"/>
+        </w:rPr>
+        <w:t>Edit post</w:t>
+      </w:r>
+      <w:r>
+        <w:rPr>
+          <w:rFonts w:ascii="Times New Roman" w:hAnsi="Times New Roman" w:cs="Times New Roman"/>
+          <w:sz w:val="28"/>
+          <w:szCs w:val="28"/>
+        </w:rPr>
+        <w:t xml:space="preserve"> are present in our test and probably cookie size for these </w:t>
+      </w:r>
+      <w:r>
+        <w:rPr>
+          <w:rFonts w:ascii="Times New Roman" w:hAnsi="Times New Roman" w:cs="Times New Roman"/>
+          <w:sz w:val="28"/>
+          <w:szCs w:val="28"/>
+        </w:rPr>
+        <w:t>logged in</w:t>
+      </w:r>
+      <w:r>
+        <w:rPr>
+          <w:rFonts w:ascii="Times New Roman" w:hAnsi="Times New Roman" w:cs="Times New Roman"/>
+          <w:sz w:val="28"/>
+          <w:szCs w:val="28"/>
+        </w:rPr>
+        <w:t xml:space="preserve"> users makes some additional load on application</w:t>
+      </w:r>
+      <w:r>
+        <w:rPr>
+          <w:rFonts w:ascii="Times New Roman" w:hAnsi="Times New Roman" w:cs="Times New Roman"/>
+          <w:sz w:val="28"/>
+          <w:szCs w:val="28"/>
+        </w:rPr>
+        <w:t>.</w:t>
+      </w:r>
     </w:p>
     <w:sectPr>
       <w:pgSz w:w="12240" w:h="15840"/>
@@ -7897,7 +7858,7 @@
 </file>
 
 <file path=customXml/itemProps1.xml><?xml version="1.0" encoding="utf-8"?>
-<ds:datastoreItem xmlns:ds="http://schemas.openxmlformats.org/officeDocument/2006/customXml" ds:itemID="{2B0DAC64-A0C3-4981-83AC-C2CF223DE612}">
+<ds:datastoreItem xmlns:ds="http://schemas.openxmlformats.org/officeDocument/2006/customXml" ds:itemID="{B2094693-1906-412E-8F93-4C131FBFE7D0}">
   <ds:schemaRefs>
     <ds:schemaRef ds:uri="http://schemas.openxmlformats.org/officeDocument/2006/bibliography"/>
   </ds:schemaRefs>

</xml_diff>